<commit_message>
Code fini et il ne reste qu'un diagramme UML à faire
</commit_message>
<xml_diff>
--- a/TP4/Questions_TP4.docx
+++ b/TP4/Questions_TP4.docx
@@ -1,6 +1,6 @@
 
 <file path=word/document.xml><?xml version="1.0" encoding="utf-8"?>
-<w:document xmlns:wpc="http://schemas.microsoft.com/office/word/2010/wordprocessingCanvas" xmlns:cx="http://schemas.microsoft.com/office/drawing/2014/chartex" xmlns:mc="http://schemas.openxmlformats.org/markup-compatibility/2006" xmlns:o="urn:schemas-microsoft-com:office:office" xmlns:r="http://schemas.openxmlformats.org/officeDocument/2006/relationships" xmlns:m="http://schemas.openxmlformats.org/officeDocument/2006/math" xmlns:v="urn:schemas-microsoft-com:vml" xmlns:wp14="http://schemas.microsoft.com/office/word/2010/wordprocessingDrawing" xmlns:wp="http://schemas.openxmlformats.org/drawingml/2006/wordprocessingDrawing" xmlns:w10="urn:schemas-microsoft-com:office:word" xmlns:w="http://schemas.openxmlformats.org/wordprocessingml/2006/main" xmlns:w14="http://schemas.microsoft.com/office/word/2010/wordml" xmlns:w15="http://schemas.microsoft.com/office/word/2012/wordml" xmlns:w16se="http://schemas.microsoft.com/office/word/2015/wordml/symex" xmlns:wpg="http://schemas.microsoft.com/office/word/2010/wordprocessingGroup" xmlns:wpi="http://schemas.microsoft.com/office/word/2010/wordprocessingInk" xmlns:wne="http://schemas.microsoft.com/office/word/2006/wordml" xmlns:wps="http://schemas.microsoft.com/office/word/2010/wordprocessingShape" mc:Ignorable="w14 w15 w16se wp14">
+<w:document xmlns:wpc="http://schemas.microsoft.com/office/word/2010/wordprocessingCanvas" xmlns:cx="http://schemas.microsoft.com/office/drawing/2014/chartex" xmlns:cx1="http://schemas.microsoft.com/office/drawing/2015/9/8/chartex" xmlns:cx2="http://schemas.microsoft.com/office/drawing/2015/10/21/chartex" xmlns:cx3="http://schemas.microsoft.com/office/drawing/2016/5/9/chartex" xmlns:cx4="http://schemas.microsoft.com/office/drawing/2016/5/10/chartex" xmlns:cx5="http://schemas.microsoft.com/office/drawing/2016/5/11/chartex" xmlns:cx6="http://schemas.microsoft.com/office/drawing/2016/5/12/chartex" xmlns:cx7="http://schemas.microsoft.com/office/drawing/2016/5/13/chartex" xmlns:cx8="http://schemas.microsoft.com/office/drawing/2016/5/14/chartex" xmlns:mc="http://schemas.openxmlformats.org/markup-compatibility/2006" xmlns:aink="http://schemas.microsoft.com/office/drawing/2016/ink" xmlns:am3d="http://schemas.microsoft.com/office/drawing/2017/model3d" xmlns:o="urn:schemas-microsoft-com:office:office" xmlns:r="http://schemas.openxmlformats.org/officeDocument/2006/relationships" xmlns:m="http://schemas.openxmlformats.org/officeDocument/2006/math" xmlns:v="urn:schemas-microsoft-com:vml" xmlns:wp14="http://schemas.microsoft.com/office/word/2010/wordprocessingDrawing" xmlns:wp="http://schemas.openxmlformats.org/drawingml/2006/wordprocessingDrawing" xmlns:w10="urn:schemas-microsoft-com:office:word" xmlns:w="http://schemas.openxmlformats.org/wordprocessingml/2006/main" xmlns:w14="http://schemas.microsoft.com/office/word/2010/wordml" xmlns:w15="http://schemas.microsoft.com/office/word/2012/wordml" xmlns:w16cid="http://schemas.microsoft.com/office/word/2016/wordml/cid" xmlns:w16se="http://schemas.microsoft.com/office/word/2015/wordml/symex" xmlns:wpg="http://schemas.microsoft.com/office/word/2010/wordprocessingGroup" xmlns:wpi="http://schemas.microsoft.com/office/word/2010/wordprocessingInk" xmlns:wne="http://schemas.microsoft.com/office/word/2006/wordml" xmlns:wps="http://schemas.microsoft.com/office/word/2010/wordprocessingShape" mc:Ignorable="w14 w15 w16se w16cid wp14">
   <w:body>
     <w:p>
       <w:pPr>
@@ -117,6 +117,77 @@
       <w:r>
         <w:t>(Image diagramme de classes)</w:t>
       </w:r>
+    </w:p>
+    <w:p>
+      <w:r>
+        <w:rPr>
+          <w:noProof/>
+        </w:rPr>
+        <w:drawing>
+          <wp:anchor distT="0" distB="0" distL="114300" distR="114300" simplePos="0" relativeHeight="251660288" behindDoc="0" locked="0" layoutInCell="1" allowOverlap="1">
+            <wp:simplePos x="0" y="0"/>
+            <wp:positionH relativeFrom="column">
+              <wp:posOffset>-361950</wp:posOffset>
+            </wp:positionH>
+            <wp:positionV relativeFrom="paragraph">
+              <wp:posOffset>198755</wp:posOffset>
+            </wp:positionV>
+            <wp:extent cx="6654800" cy="4870450"/>
+            <wp:effectExtent l="0" t="0" r="0" b="6350"/>
+            <wp:wrapSquare wrapText="bothSides"/>
+            <wp:docPr id="2" name="Picture 2"/>
+            <wp:cNvGraphicFramePr>
+              <a:graphicFrameLocks xmlns:a="http://schemas.openxmlformats.org/drawingml/2006/main" noChangeAspect="1"/>
+            </wp:cNvGraphicFramePr>
+            <a:graphic xmlns:a="http://schemas.openxmlformats.org/drawingml/2006/main">
+              <a:graphicData uri="http://schemas.openxmlformats.org/drawingml/2006/picture">
+                <pic:pic xmlns:pic="http://schemas.openxmlformats.org/drawingml/2006/picture">
+                  <pic:nvPicPr>
+                    <pic:cNvPr id="0" name="Picture 1"/>
+                    <pic:cNvPicPr>
+                      <a:picLocks noChangeAspect="1" noChangeArrowheads="1"/>
+                    </pic:cNvPicPr>
+                  </pic:nvPicPr>
+                  <pic:blipFill>
+                    <a:blip r:embed="rId5">
+                      <a:extLst>
+                        <a:ext uri="{28A0092B-C50C-407E-A947-70E740481C1C}">
+                          <a14:useLocalDpi xmlns:a14="http://schemas.microsoft.com/office/drawing/2010/main" val="0"/>
+                        </a:ext>
+                      </a:extLst>
+                    </a:blip>
+                    <a:srcRect/>
+                    <a:stretch>
+                      <a:fillRect/>
+                    </a:stretch>
+                  </pic:blipFill>
+                  <pic:spPr bwMode="auto">
+                    <a:xfrm>
+                      <a:off x="0" y="0"/>
+                      <a:ext cx="6654800" cy="4870450"/>
+                    </a:xfrm>
+                    <a:prstGeom prst="rect">
+                      <a:avLst/>
+                    </a:prstGeom>
+                    <a:noFill/>
+                    <a:ln>
+                      <a:noFill/>
+                    </a:ln>
+                  </pic:spPr>
+                </pic:pic>
+              </a:graphicData>
+            </a:graphic>
+            <wp14:sizeRelH relativeFrom="page">
+              <wp14:pctWidth>0</wp14:pctWidth>
+            </wp14:sizeRelH>
+            <wp14:sizeRelV relativeFrom="page">
+              <wp14:pctHeight>0</wp14:pctHeight>
+            </wp14:sizeRelV>
+          </wp:anchor>
+        </w:drawing>
+      </w:r>
+      <w:bookmarkStart w:id="0" w:name="_GoBack"/>
+      <w:bookmarkEnd w:id="0"/>
     </w:p>
     <w:p/>
     <w:p>
@@ -177,8 +248,6 @@
       <w:r>
         <w:t>les manipulera.</w:t>
       </w:r>
-      <w:bookmarkStart w:id="0" w:name="_GoBack"/>
-      <w:bookmarkEnd w:id="0"/>
     </w:p>
     <w:p>
       <w:pPr>
@@ -362,7 +431,7 @@
             <wp:cNvGraphicFramePr/>
             <a:graphic xmlns:a="http://schemas.openxmlformats.org/drawingml/2006/main">
               <a:graphicData uri="http://schemas.openxmlformats.org/drawingml/2006/diagram">
-                <dgm:relIds xmlns:dgm="http://schemas.openxmlformats.org/drawingml/2006/diagram" xmlns:r="http://schemas.openxmlformats.org/officeDocument/2006/relationships" r:dm="rId5" r:lo="rId6" r:qs="rId7" r:cs="rId8"/>
+                <dgm:relIds xmlns:dgm="http://schemas.openxmlformats.org/drawingml/2006/diagram" xmlns:r="http://schemas.openxmlformats.org/officeDocument/2006/relationships" r:dm="rId6" r:lo="rId7" r:qs="rId8" r:cs="rId9"/>
               </a:graphicData>
             </a:graphic>
           </wp:inline>
@@ -380,7 +449,7 @@
 </file>
 
 <file path=word/numbering.xml><?xml version="1.0" encoding="utf-8"?>
-<w:numbering xmlns:wpc="http://schemas.microsoft.com/office/word/2010/wordprocessingCanvas" xmlns:cx="http://schemas.microsoft.com/office/drawing/2014/chartex" xmlns:mc="http://schemas.openxmlformats.org/markup-compatibility/2006" xmlns:o="urn:schemas-microsoft-com:office:office" xmlns:r="http://schemas.openxmlformats.org/officeDocument/2006/relationships" xmlns:m="http://schemas.openxmlformats.org/officeDocument/2006/math" xmlns:v="urn:schemas-microsoft-com:vml" xmlns:wp14="http://schemas.microsoft.com/office/word/2010/wordprocessingDrawing" xmlns:wp="http://schemas.openxmlformats.org/drawingml/2006/wordprocessingDrawing" xmlns:w10="urn:schemas-microsoft-com:office:word" xmlns:w="http://schemas.openxmlformats.org/wordprocessingml/2006/main" xmlns:w14="http://schemas.microsoft.com/office/word/2010/wordml" xmlns:w15="http://schemas.microsoft.com/office/word/2012/wordml" xmlns:w16se="http://schemas.microsoft.com/office/word/2015/wordml/symex" xmlns:wpg="http://schemas.microsoft.com/office/word/2010/wordprocessingGroup" xmlns:wpi="http://schemas.microsoft.com/office/word/2010/wordprocessingInk" xmlns:wne="http://schemas.microsoft.com/office/word/2006/wordml" xmlns:wps="http://schemas.microsoft.com/office/word/2010/wordprocessingShape" mc:Ignorable="w14 w15 w16se wp14">
+<w:numbering xmlns:wpc="http://schemas.microsoft.com/office/word/2010/wordprocessingCanvas" xmlns:cx="http://schemas.microsoft.com/office/drawing/2014/chartex" xmlns:cx1="http://schemas.microsoft.com/office/drawing/2015/9/8/chartex" xmlns:cx2="http://schemas.microsoft.com/office/drawing/2015/10/21/chartex" xmlns:cx3="http://schemas.microsoft.com/office/drawing/2016/5/9/chartex" xmlns:cx4="http://schemas.microsoft.com/office/drawing/2016/5/10/chartex" xmlns:cx5="http://schemas.microsoft.com/office/drawing/2016/5/11/chartex" xmlns:cx6="http://schemas.microsoft.com/office/drawing/2016/5/12/chartex" xmlns:cx7="http://schemas.microsoft.com/office/drawing/2016/5/13/chartex" xmlns:cx8="http://schemas.microsoft.com/office/drawing/2016/5/14/chartex" xmlns:mc="http://schemas.openxmlformats.org/markup-compatibility/2006" xmlns:aink="http://schemas.microsoft.com/office/drawing/2016/ink" xmlns:am3d="http://schemas.microsoft.com/office/drawing/2017/model3d" xmlns:o="urn:schemas-microsoft-com:office:office" xmlns:r="http://schemas.openxmlformats.org/officeDocument/2006/relationships" xmlns:m="http://schemas.openxmlformats.org/officeDocument/2006/math" xmlns:v="urn:schemas-microsoft-com:vml" xmlns:wp14="http://schemas.microsoft.com/office/word/2010/wordprocessingDrawing" xmlns:wp="http://schemas.openxmlformats.org/drawingml/2006/wordprocessingDrawing" xmlns:w10="urn:schemas-microsoft-com:office:word" xmlns:w="http://schemas.openxmlformats.org/wordprocessingml/2006/main" xmlns:w14="http://schemas.microsoft.com/office/word/2010/wordml" xmlns:w15="http://schemas.microsoft.com/office/word/2012/wordml" xmlns:w16cid="http://schemas.microsoft.com/office/word/2016/wordml/cid" xmlns:w16se="http://schemas.microsoft.com/office/word/2015/wordml/symex" xmlns:wpg="http://schemas.microsoft.com/office/word/2010/wordprocessingGroup" xmlns:wpi="http://schemas.microsoft.com/office/word/2010/wordprocessingInk" xmlns:wne="http://schemas.microsoft.com/office/word/2006/wordml" xmlns:wps="http://schemas.microsoft.com/office/word/2010/wordprocessingShape" mc:Ignorable="w14 w15 w16se w16cid wp14">
   <w:abstractNum w:abstractNumId="0" w15:restartNumberingAfterBreak="0">
     <w:nsid w:val="1E264D2A"/>
     <w:multiLevelType w:val="hybridMultilevel"/>
@@ -661,7 +730,7 @@
 </file>
 
 <file path=word/styles.xml><?xml version="1.0" encoding="utf-8"?>
-<w:styles xmlns:mc="http://schemas.openxmlformats.org/markup-compatibility/2006" xmlns:r="http://schemas.openxmlformats.org/officeDocument/2006/relationships" xmlns:w="http://schemas.openxmlformats.org/wordprocessingml/2006/main" xmlns:w14="http://schemas.microsoft.com/office/word/2010/wordml" xmlns:w15="http://schemas.microsoft.com/office/word/2012/wordml" xmlns:w16se="http://schemas.microsoft.com/office/word/2015/wordml/symex" mc:Ignorable="w14 w15 w16se">
+<w:styles xmlns:mc="http://schemas.openxmlformats.org/markup-compatibility/2006" xmlns:r="http://schemas.openxmlformats.org/officeDocument/2006/relationships" xmlns:w="http://schemas.openxmlformats.org/wordprocessingml/2006/main" xmlns:w14="http://schemas.microsoft.com/office/word/2010/wordml" xmlns:w15="http://schemas.microsoft.com/office/word/2012/wordml" xmlns:w16cid="http://schemas.microsoft.com/office/word/2016/wordml/cid" xmlns:w16se="http://schemas.microsoft.com/office/word/2015/wordml/symex" mc:Ignorable="w14 w15 w16se w16cid">
   <w:docDefaults>
     <w:rPrDefault>
       <w:rPr>
@@ -677,7 +746,7 @@
       </w:pPr>
     </w:pPrDefault>
   </w:docDefaults>
-  <w:latentStyles w:defLockedState="0" w:defUIPriority="99" w:defSemiHidden="0" w:defUnhideWhenUsed="0" w:defQFormat="0" w:count="371">
+  <w:latentStyles w:defLockedState="0" w:defUIPriority="99" w:defSemiHidden="0" w:defUnhideWhenUsed="0" w:defQFormat="0" w:count="375">
     <w:lsdException w:name="Normal" w:uiPriority="0" w:qFormat="1"/>
     <w:lsdException w:name="heading 1" w:uiPriority="9" w:qFormat="1"/>
     <w:lsdException w:name="heading 2" w:semiHidden="1" w:uiPriority="9" w:unhideWhenUsed="1" w:qFormat="1"/>
@@ -783,7 +852,6 @@
     <w:lsdException w:name="HTML Sample" w:semiHidden="1" w:unhideWhenUsed="1"/>
     <w:lsdException w:name="HTML Typewriter" w:semiHidden="1" w:unhideWhenUsed="1"/>
     <w:lsdException w:name="HTML Variable" w:semiHidden="1" w:unhideWhenUsed="1"/>
-    <w:lsdException w:name="Normal Table" w:semiHidden="1" w:unhideWhenUsed="1"/>
     <w:lsdException w:name="annotation subject" w:semiHidden="1" w:unhideWhenUsed="1"/>
     <w:lsdException w:name="No List" w:semiHidden="1" w:unhideWhenUsed="1"/>
     <w:lsdException w:name="Outline List 1" w:semiHidden="1" w:unhideWhenUsed="1"/>
@@ -827,10 +895,8 @@
     <w:lsdException w:name="Table Elegant" w:semiHidden="1" w:unhideWhenUsed="1"/>
     <w:lsdException w:name="Table Professional" w:semiHidden="1" w:unhideWhenUsed="1"/>
     <w:lsdException w:name="Table Subtle 1" w:semiHidden="1" w:unhideWhenUsed="1"/>
-    <w:lsdException w:name="Table Subtle 2" w:semiHidden="1" w:unhideWhenUsed="1"/>
     <w:lsdException w:name="Table Web 1" w:semiHidden="1" w:unhideWhenUsed="1"/>
     <w:lsdException w:name="Table Web 2" w:semiHidden="1" w:unhideWhenUsed="1"/>
-    <w:lsdException w:name="Table Web 3" w:semiHidden="1" w:unhideWhenUsed="1"/>
     <w:lsdException w:name="Balloon Text" w:semiHidden="1" w:unhideWhenUsed="1"/>
     <w:lsdException w:name="Table Grid" w:uiPriority="39"/>
     <w:lsdException w:name="Table Theme" w:semiHidden="1" w:unhideWhenUsed="1"/>
@@ -1049,6 +1115,10 @@
     <w:lsdException w:name="List Table 5 Dark Accent 6" w:uiPriority="50"/>
     <w:lsdException w:name="List Table 6 Colorful Accent 6" w:uiPriority="51"/>
     <w:lsdException w:name="List Table 7 Colorful Accent 6" w:uiPriority="52"/>
+    <w:lsdException w:name="Mention" w:semiHidden="1" w:unhideWhenUsed="1"/>
+    <w:lsdException w:name="Smart Hyperlink" w:semiHidden="1" w:unhideWhenUsed="1"/>
+    <w:lsdException w:name="Hashtag" w:semiHidden="1" w:unhideWhenUsed="1"/>
+    <w:lsdException w:name="Unresolved Mention" w:semiHidden="1" w:unhideWhenUsed="1"/>
   </w:latentStyles>
   <w:style w:type="paragraph" w:default="1" w:styleId="Normal">
     <w:name w:val="Normal"/>
@@ -2115,17 +2185,17 @@
     </dgm:pt>
   </dgm:ptLst>
   <dgm:cxnLst>
+    <dgm:cxn modelId="{837ED76E-C502-4B4A-9CFE-FEB3211B78D9}" srcId="{FF7689F1-26B5-4CBB-B61E-CEDE06104C55}" destId="{AFF8E939-F837-4622-8A0D-CA1D51DB8E32}" srcOrd="1" destOrd="0" parTransId="{9F93145B-2D0D-4911-B020-1E9F0E9B853F}" sibTransId="{3847D530-B110-4360-9B84-BB50C2A53837}"/>
     <dgm:cxn modelId="{30DC5A51-0EA7-4A82-BB94-F06C044B6E90}" type="presOf" srcId="{5D25BA19-ED01-40BA-BCFD-DC6DFB912A67}" destId="{D6DD390A-1D20-4568-832C-42D997999783}" srcOrd="0" destOrd="0" presId="urn:microsoft.com/office/officeart/2005/8/layout/radial5"/>
+    <dgm:cxn modelId="{0C565F53-71AA-4C7B-97EC-4731E321AEE2}" type="presOf" srcId="{9F93145B-2D0D-4911-B020-1E9F0E9B853F}" destId="{751FE3A9-107E-4205-A042-C3BB8E88A4B0}" srcOrd="0" destOrd="0" presId="urn:microsoft.com/office/officeart/2005/8/layout/radial5"/>
     <dgm:cxn modelId="{BF95F354-1981-4482-A17F-B4C68DC924C5}" type="presOf" srcId="{7F39AA6F-0325-425F-BD0E-6EBD55D2FA88}" destId="{B5D2EFB5-1497-4C0C-9344-3B5E83E55488}" srcOrd="1" destOrd="0" presId="urn:microsoft.com/office/officeart/2005/8/layout/radial5"/>
-    <dgm:cxn modelId="{EC6660B1-B532-4214-9CD8-5FA356D97A9E}" type="presOf" srcId="{7F39AA6F-0325-425F-BD0E-6EBD55D2FA88}" destId="{76EF229C-E7DB-4067-98C4-B9D152DBB50E}" srcOrd="0" destOrd="0" presId="urn:microsoft.com/office/officeart/2005/8/layout/radial5"/>
     <dgm:cxn modelId="{62DC8E84-D7AA-40E2-8524-A3FDB7B96CCE}" type="presOf" srcId="{AFF8E939-F837-4622-8A0D-CA1D51DB8E32}" destId="{E72A97C6-D7E0-40AC-A914-F7D9BB5B8CC3}" srcOrd="0" destOrd="0" presId="urn:microsoft.com/office/officeart/2005/8/layout/radial5"/>
     <dgm:cxn modelId="{42CFD099-7CCC-4CCE-9728-513B21016764}" type="presOf" srcId="{5492552D-CC79-4A1A-B522-58FC3330355D}" destId="{149FCFB2-0E7C-465B-9D89-6D6D4426CC81}" srcOrd="0" destOrd="0" presId="urn:microsoft.com/office/officeart/2005/8/layout/radial5"/>
+    <dgm:cxn modelId="{EC6660B1-B532-4214-9CD8-5FA356D97A9E}" type="presOf" srcId="{7F39AA6F-0325-425F-BD0E-6EBD55D2FA88}" destId="{76EF229C-E7DB-4067-98C4-B9D152DBB50E}" srcOrd="0" destOrd="0" presId="urn:microsoft.com/office/officeart/2005/8/layout/radial5"/>
+    <dgm:cxn modelId="{47CD84DB-DBF0-4EBE-9B7D-0409DCA4C53E}" srcId="{FF7689F1-26B5-4CBB-B61E-CEDE06104C55}" destId="{5D25BA19-ED01-40BA-BCFD-DC6DFB912A67}" srcOrd="0" destOrd="0" parTransId="{7F39AA6F-0325-425F-BD0E-6EBD55D2FA88}" sibTransId="{3ECA26E4-614F-4FCD-8C61-FF66182C0927}"/>
     <dgm:cxn modelId="{EBFA70EB-4976-49F8-A11F-45ACB2A578CB}" srcId="{5492552D-CC79-4A1A-B522-58FC3330355D}" destId="{FF7689F1-26B5-4CBB-B61E-CEDE06104C55}" srcOrd="0" destOrd="0" parTransId="{BFC2A9F6-1885-433C-AEEE-64F237227990}" sibTransId="{35E76E1E-829A-47C6-B4D6-BEF8F9840837}"/>
-    <dgm:cxn modelId="{47CD84DB-DBF0-4EBE-9B7D-0409DCA4C53E}" srcId="{FF7689F1-26B5-4CBB-B61E-CEDE06104C55}" destId="{5D25BA19-ED01-40BA-BCFD-DC6DFB912A67}" srcOrd="0" destOrd="0" parTransId="{7F39AA6F-0325-425F-BD0E-6EBD55D2FA88}" sibTransId="{3ECA26E4-614F-4FCD-8C61-FF66182C0927}"/>
     <dgm:cxn modelId="{17959DF1-7172-4CBC-A495-9FC71817B72B}" type="presOf" srcId="{FF7689F1-26B5-4CBB-B61E-CEDE06104C55}" destId="{C2B35CC2-F0E3-4544-8238-D0538D5BF344}" srcOrd="0" destOrd="0" presId="urn:microsoft.com/office/officeart/2005/8/layout/radial5"/>
     <dgm:cxn modelId="{E3794BFD-D936-4687-B2E6-EB7071DFDAC5}" type="presOf" srcId="{9F93145B-2D0D-4911-B020-1E9F0E9B853F}" destId="{87C60DEE-50AF-46F6-8C83-97ACA08BE7E6}" srcOrd="1" destOrd="0" presId="urn:microsoft.com/office/officeart/2005/8/layout/radial5"/>
-    <dgm:cxn modelId="{837ED76E-C502-4B4A-9CFE-FEB3211B78D9}" srcId="{FF7689F1-26B5-4CBB-B61E-CEDE06104C55}" destId="{AFF8E939-F837-4622-8A0D-CA1D51DB8E32}" srcOrd="1" destOrd="0" parTransId="{9F93145B-2D0D-4911-B020-1E9F0E9B853F}" sibTransId="{3847D530-B110-4360-9B84-BB50C2A53837}"/>
-    <dgm:cxn modelId="{0C565F53-71AA-4C7B-97EC-4731E321AEE2}" type="presOf" srcId="{9F93145B-2D0D-4911-B020-1E9F0E9B853F}" destId="{751FE3A9-107E-4205-A042-C3BB8E88A4B0}" srcOrd="0" destOrd="0" presId="urn:microsoft.com/office/officeart/2005/8/layout/radial5"/>
     <dgm:cxn modelId="{2D630034-9C07-4744-BEF4-CE3FD7AF897C}" type="presParOf" srcId="{149FCFB2-0E7C-465B-9D89-6D6D4426CC81}" destId="{C2B35CC2-F0E3-4544-8238-D0538D5BF344}" srcOrd="0" destOrd="0" presId="urn:microsoft.com/office/officeart/2005/8/layout/radial5"/>
     <dgm:cxn modelId="{B4DF4D7B-6001-4DC9-911B-9C3657737AAB}" type="presParOf" srcId="{149FCFB2-0E7C-465B-9D89-6D6D4426CC81}" destId="{76EF229C-E7DB-4067-98C4-B9D152DBB50E}" srcOrd="1" destOrd="0" presId="urn:microsoft.com/office/officeart/2005/8/layout/radial5"/>
     <dgm:cxn modelId="{D4A9B20D-FEC2-4021-8ED5-CCE26A139845}" type="presParOf" srcId="{76EF229C-E7DB-4067-98C4-B9D152DBB50E}" destId="{B5D2EFB5-1497-4C0C-9344-3B5E83E55488}" srcOrd="0" destOrd="0" presId="urn:microsoft.com/office/officeart/2005/8/layout/radial5"/>
@@ -2138,7 +2208,7 @@
   <dgm:whole/>
   <dgm:extLst>
     <a:ext uri="http://schemas.microsoft.com/office/drawing/2008/diagram">
-      <dsp:dataModelExt xmlns:dsp="http://schemas.microsoft.com/office/drawing/2008/diagram" relId="rId9" minVer="http://schemas.openxmlformats.org/drawingml/2006/diagram"/>
+      <dsp:dataModelExt xmlns:dsp="http://schemas.microsoft.com/office/drawing/2008/diagram" relId="rId10" minVer="http://schemas.openxmlformats.org/drawingml/2006/diagram"/>
     </a:ext>
   </dgm:extLst>
 </dgm:dataModel>
@@ -2207,7 +2277,7 @@
         </a:bodyPr>
         <a:lstStyle/>
         <a:p>
-          <a:pPr lvl="0" algn="ctr" defTabSz="400050">
+          <a:pPr marL="0" lvl="0" indent="0" algn="ctr" defTabSz="400050">
             <a:lnSpc>
               <a:spcPct val="90000"/>
             </a:lnSpc>
@@ -2217,6 +2287,7 @@
             <a:spcAft>
               <a:spcPct val="35000"/>
             </a:spcAft>
+            <a:buNone/>
           </a:pPr>
           <a:r>
             <a:rPr lang="en-US" sz="900" kern="1200"/>
@@ -2224,7 +2295,7 @@
           </a:r>
         </a:p>
         <a:p>
-          <a:pPr lvl="0" algn="ctr" defTabSz="400050">
+          <a:pPr marL="0" lvl="0" indent="0" algn="ctr" defTabSz="400050">
             <a:lnSpc>
               <a:spcPct val="90000"/>
             </a:lnSpc>
@@ -2234,6 +2305,7 @@
             <a:spcAft>
               <a:spcPct val="35000"/>
             </a:spcAft>
+            <a:buNone/>
           </a:pPr>
           <a:r>
             <a:rPr lang="en-CA" sz="900" kern="1200"/>
@@ -2297,7 +2369,7 @@
         </a:bodyPr>
         <a:lstStyle/>
         <a:p>
-          <a:pPr lvl="0" algn="ctr" defTabSz="355600">
+          <a:pPr marL="0" lvl="0" indent="0" algn="ctr" defTabSz="355600">
             <a:lnSpc>
               <a:spcPct val="90000"/>
             </a:lnSpc>
@@ -2307,6 +2379,7 @@
             <a:spcAft>
               <a:spcPct val="35000"/>
             </a:spcAft>
+            <a:buNone/>
           </a:pPr>
           <a:endParaRPr lang="en-US" sz="800" kern="1200"/>
         </a:p>
@@ -2371,7 +2444,7 @@
         </a:bodyPr>
         <a:lstStyle/>
         <a:p>
-          <a:pPr lvl="0" algn="ctr" defTabSz="400050">
+          <a:pPr marL="0" lvl="0" indent="0" algn="ctr" defTabSz="400050">
             <a:lnSpc>
               <a:spcPct val="90000"/>
             </a:lnSpc>
@@ -2381,6 +2454,7 @@
             <a:spcAft>
               <a:spcPct val="35000"/>
             </a:spcAft>
+            <a:buNone/>
           </a:pPr>
           <a:r>
             <a:rPr lang="en-US" sz="900" kern="1200"/>
@@ -2388,7 +2462,7 @@
           </a:r>
         </a:p>
         <a:p>
-          <a:pPr lvl="0" algn="ctr" defTabSz="400050">
+          <a:pPr marL="0" lvl="0" indent="0" algn="ctr" defTabSz="400050">
             <a:lnSpc>
               <a:spcPct val="90000"/>
             </a:lnSpc>
@@ -2398,6 +2472,7 @@
             <a:spcAft>
               <a:spcPct val="35000"/>
             </a:spcAft>
+            <a:buNone/>
           </a:pPr>
           <a:r>
             <a:rPr lang="en-US" sz="900" kern="1200"/>
@@ -2468,7 +2543,7 @@
         </a:bodyPr>
         <a:lstStyle/>
         <a:p>
-          <a:pPr lvl="0" algn="ctr" defTabSz="355600">
+          <a:pPr marL="0" lvl="0" indent="0" algn="ctr" defTabSz="355600">
             <a:lnSpc>
               <a:spcPct val="90000"/>
             </a:lnSpc>
@@ -2478,6 +2553,7 @@
             <a:spcAft>
               <a:spcPct val="35000"/>
             </a:spcAft>
+            <a:buNone/>
           </a:pPr>
           <a:endParaRPr lang="en-US" sz="800" kern="1200"/>
         </a:p>
@@ -2542,7 +2618,7 @@
         </a:bodyPr>
         <a:lstStyle/>
         <a:p>
-          <a:pPr lvl="0" algn="ctr" defTabSz="400050">
+          <a:pPr marL="0" lvl="0" indent="0" algn="ctr" defTabSz="400050">
             <a:lnSpc>
               <a:spcPct val="90000"/>
             </a:lnSpc>
@@ -2552,6 +2628,7 @@
             <a:spcAft>
               <a:spcPct val="35000"/>
             </a:spcAft>
+            <a:buNone/>
           </a:pPr>
           <a:r>
             <a:rPr lang="en-US" sz="900" kern="1200"/>
@@ -2559,7 +2636,7 @@
           </a:r>
         </a:p>
         <a:p>
-          <a:pPr lvl="0" algn="ctr" defTabSz="400050">
+          <a:pPr marL="0" lvl="0" indent="0" algn="ctr" defTabSz="400050">
             <a:lnSpc>
               <a:spcPct val="90000"/>
             </a:lnSpc>
@@ -2569,6 +2646,7 @@
             <a:spcAft>
               <a:spcPct val="35000"/>
             </a:spcAft>
+            <a:buNone/>
           </a:pPr>
           <a:r>
             <a:rPr lang="en-CA" sz="900" kern="1200"/>

</xml_diff>